<commit_message>
Ajout mon compte rendue
</commit_message>
<xml_diff>
--- a/Rendu/Rendu_MartinDEscrienne_Tognetti.docx
+++ b/Rendu/Rendu_MartinDEscrienne_Tognetti.docx
@@ -496,6 +496,7 @@
         <w:rPr>
           <w:b/>
           <w:bCs/>
+          <w:noProof/>
           <w:color w:val="C00000"/>
           <w:sz w:val="24"/>
           <w:szCs w:val="24"/>
@@ -592,6 +593,7 @@
         <w:rPr>
           <w:b/>
           <w:bCs/>
+          <w:noProof/>
           <w:sz w:val="24"/>
           <w:szCs w:val="24"/>
         </w:rPr>
@@ -657,15 +659,7 @@
           <w:sz w:val="24"/>
           <w:szCs w:val="24"/>
         </w:rPr>
-        <w:t xml:space="preserve">Pointeur.c : </w:t>
-      </w:r>
-      <w:r>
-        <w:rPr>
-          <w:color w:val="000000" w:themeColor="text1"/>
-          <w:sz w:val="24"/>
-          <w:szCs w:val="24"/>
-        </w:rPr>
-        <w:t xml:space="preserve">En effet, la fonction </w:t>
+        <w:t xml:space="preserve">Pointeur.c : En effet, la fonction </w:t>
       </w:r>
       <w:r>
         <w:rPr>
@@ -744,6 +738,7 @@
       </w:pPr>
       <w:r>
         <w:rPr>
+          <w:noProof/>
           <w:color w:val="000000" w:themeColor="text1"/>
         </w:rPr>
         <w:lastRenderedPageBreak/>
@@ -1995,7 +1990,23 @@
           <w:sz w:val="24"/>
           <w:szCs w:val="24"/>
         </w:rPr>
-        <w:t xml:space="preserve">, ils seront alors affichés </w:t>
+        <w:t xml:space="preserve">, ils seront alors </w:t>
+      </w:r>
+      <w:r>
+        <w:rPr>
+          <w:color w:val="000000" w:themeColor="text1"/>
+          <w:sz w:val="24"/>
+          <w:szCs w:val="24"/>
+        </w:rPr>
+        <w:t>écrit</w:t>
+      </w:r>
+      <w:r>
+        <w:rPr>
+          <w:color w:val="000000" w:themeColor="text1"/>
+          <w:sz w:val="24"/>
+          <w:szCs w:val="24"/>
+        </w:rPr>
+        <w:t xml:space="preserve"> </w:t>
       </w:r>
       <w:r>
         <w:rPr>
@@ -2011,7 +2022,7 @@
           <w:sz w:val="24"/>
           <w:szCs w:val="24"/>
         </w:rPr>
-        <w:t xml:space="preserve"> après les autres dans la sortie standard (ou le fichier).</w:t>
+        <w:t xml:space="preserve"> après les autres dans le fichier.</w:t>
       </w:r>
     </w:p>
     <w:p>
@@ -2228,6 +2239,7 @@
       </w:pPr>
       <w:r>
         <w:rPr>
+          <w:noProof/>
           <w:color w:val="000000" w:themeColor="text1"/>
           <w:sz w:val="24"/>
           <w:szCs w:val="24"/>
@@ -2276,6 +2288,7 @@
       </w:r>
       <w:r>
         <w:rPr>
+          <w:noProof/>
           <w:color w:val="000000" w:themeColor="text1"/>
           <w:sz w:val="24"/>
           <w:szCs w:val="24"/>
@@ -2397,6 +2410,7 @@
       </w:pPr>
       <w:r>
         <w:rPr>
+          <w:noProof/>
           <w:color w:val="000000" w:themeColor="text1"/>
           <w:sz w:val="24"/>
           <w:szCs w:val="24"/>
@@ -2806,6 +2820,490 @@
           <w:szCs w:val="24"/>
         </w:rPr>
         <w:t xml:space="preserve"> » d’une structure mal allouée, ou une chaine de caractère qui ne voulais pas se concaténer pouvais prendre des heures. C’est pour cela que nous avons opté pour une chaine de caractère de taille dynamique. </w:t>
+      </w:r>
+    </w:p>
+    <w:p>
+      <w:pPr>
+        <w:rPr>
+          <w:color w:val="000000" w:themeColor="text1"/>
+          <w:sz w:val="24"/>
+          <w:szCs w:val="24"/>
+        </w:rPr>
+      </w:pPr>
+    </w:p>
+    <w:p>
+      <w:pPr>
+        <w:rPr>
+          <w:color w:val="000000" w:themeColor="text1"/>
+          <w:sz w:val="24"/>
+          <w:szCs w:val="24"/>
+        </w:rPr>
+      </w:pPr>
+    </w:p>
+    <w:p>
+      <w:pPr>
+        <w:rPr>
+          <w:b/>
+          <w:bCs/>
+          <w:color w:val="000000" w:themeColor="text1"/>
+          <w:sz w:val="24"/>
+          <w:szCs w:val="24"/>
+        </w:rPr>
+      </w:pPr>
+      <w:r>
+        <w:rPr>
+          <w:b/>
+          <w:bCs/>
+          <w:color w:val="000000" w:themeColor="text1"/>
+          <w:sz w:val="24"/>
+          <w:szCs w:val="24"/>
+        </w:rPr>
+        <w:lastRenderedPageBreak/>
+        <w:t>Yohann Tognetti</w:t>
+      </w:r>
+      <w:r>
+        <w:rPr>
+          <w:b/>
+          <w:bCs/>
+          <w:color w:val="000000" w:themeColor="text1"/>
+          <w:sz w:val="24"/>
+          <w:szCs w:val="24"/>
+        </w:rPr>
+        <w:t xml:space="preserve"> : </w:t>
+      </w:r>
+    </w:p>
+    <w:p>
+      <w:pPr>
+        <w:rPr>
+          <w:color w:val="000000" w:themeColor="text1"/>
+          <w:sz w:val="24"/>
+          <w:szCs w:val="24"/>
+        </w:rPr>
+      </w:pPr>
+      <w:r>
+        <w:rPr>
+          <w:color w:val="000000" w:themeColor="text1"/>
+          <w:sz w:val="24"/>
+          <w:szCs w:val="24"/>
+        </w:rPr>
+        <w:t xml:space="preserve">Ce projet a </w:t>
+      </w:r>
+      <w:r>
+        <w:rPr>
+          <w:color w:val="000000" w:themeColor="text1"/>
+          <w:sz w:val="24"/>
+          <w:szCs w:val="24"/>
+        </w:rPr>
+        <w:t>été</w:t>
+      </w:r>
+      <w:r>
+        <w:rPr>
+          <w:color w:val="000000" w:themeColor="text1"/>
+          <w:sz w:val="24"/>
+          <w:szCs w:val="24"/>
+        </w:rPr>
+        <w:t xml:space="preserve"> plutôt difficile au début, après avoir fait pas mal de Java cette année qui </w:t>
+      </w:r>
+      <w:r>
+        <w:rPr>
+          <w:color w:val="000000" w:themeColor="text1"/>
+          <w:sz w:val="24"/>
+          <w:szCs w:val="24"/>
+        </w:rPr>
+        <w:t>est</w:t>
+      </w:r>
+      <w:r>
+        <w:rPr>
+          <w:color w:val="000000" w:themeColor="text1"/>
+          <w:sz w:val="24"/>
+          <w:szCs w:val="24"/>
+        </w:rPr>
+        <w:t xml:space="preserve"> orienté objet et qui n’a pas le problème de gérer </w:t>
+      </w:r>
+      <w:r>
+        <w:rPr>
+          <w:color w:val="000000" w:themeColor="text1"/>
+          <w:sz w:val="24"/>
+          <w:szCs w:val="24"/>
+        </w:rPr>
+        <w:t>l</w:t>
+      </w:r>
+      <w:r>
+        <w:rPr>
+          <w:color w:val="000000" w:themeColor="text1"/>
+          <w:sz w:val="24"/>
+          <w:szCs w:val="24"/>
+        </w:rPr>
+        <w:t>a</w:t>
+      </w:r>
+      <w:r>
+        <w:rPr>
+          <w:color w:val="000000" w:themeColor="text1"/>
+          <w:sz w:val="24"/>
+          <w:szCs w:val="24"/>
+        </w:rPr>
+        <w:t xml:space="preserve"> mémoire</w:t>
+      </w:r>
+      <w:r>
+        <w:rPr>
+          <w:color w:val="000000" w:themeColor="text1"/>
+          <w:sz w:val="24"/>
+          <w:szCs w:val="24"/>
+        </w:rPr>
+        <w:t xml:space="preserve"> avec des « </w:t>
+      </w:r>
+      <w:proofErr w:type="spellStart"/>
+      <w:r>
+        <w:rPr>
+          <w:color w:val="000000" w:themeColor="text1"/>
+          <w:sz w:val="24"/>
+          <w:szCs w:val="24"/>
+        </w:rPr>
+        <w:t>malloc</w:t>
+      </w:r>
+      <w:proofErr w:type="spellEnd"/>
+      <w:r>
+        <w:rPr>
+          <w:color w:val="000000" w:themeColor="text1"/>
+          <w:sz w:val="24"/>
+          <w:szCs w:val="24"/>
+        </w:rPr>
+        <w:t xml:space="preserve"> » et des « free ». Le langage C m’a paru beaucoup plus complexe qu’au </w:t>
+      </w:r>
+      <w:r>
+        <w:rPr>
+          <w:color w:val="000000" w:themeColor="text1"/>
+          <w:sz w:val="24"/>
+          <w:szCs w:val="24"/>
+        </w:rPr>
+        <w:t>paravent</w:t>
+      </w:r>
+      <w:r>
+        <w:rPr>
+          <w:color w:val="000000" w:themeColor="text1"/>
+          <w:sz w:val="24"/>
+          <w:szCs w:val="24"/>
+        </w:rPr>
+        <w:t xml:space="preserve"> car après m</w:t>
+      </w:r>
+      <w:r>
+        <w:rPr>
+          <w:color w:val="000000" w:themeColor="text1"/>
+          <w:sz w:val="24"/>
+          <w:szCs w:val="24"/>
+        </w:rPr>
+        <w:t>’être</w:t>
+      </w:r>
+      <w:r>
+        <w:rPr>
+          <w:color w:val="000000" w:themeColor="text1"/>
+          <w:sz w:val="24"/>
+          <w:szCs w:val="24"/>
+        </w:rPr>
+        <w:t xml:space="preserve"> habitu</w:t>
+      </w:r>
+      <w:r>
+        <w:rPr>
+          <w:color w:val="000000" w:themeColor="text1"/>
+          <w:sz w:val="24"/>
+          <w:szCs w:val="24"/>
+        </w:rPr>
+        <w:t>é</w:t>
+      </w:r>
+      <w:r>
+        <w:rPr>
+          <w:color w:val="000000" w:themeColor="text1"/>
+          <w:sz w:val="24"/>
+          <w:szCs w:val="24"/>
+        </w:rPr>
+        <w:t xml:space="preserve"> à la programmation orienté objet, la méthode de programmation qui est </w:t>
+      </w:r>
+      <w:r>
+        <w:rPr>
+          <w:color w:val="000000" w:themeColor="text1"/>
+          <w:sz w:val="24"/>
+          <w:szCs w:val="24"/>
+        </w:rPr>
+        <w:t>différente,</w:t>
+      </w:r>
+      <w:r>
+        <w:rPr>
+          <w:color w:val="000000" w:themeColor="text1"/>
+          <w:sz w:val="24"/>
+          <w:szCs w:val="24"/>
+        </w:rPr>
+        <w:t xml:space="preserve"> a rendu</w:t>
+      </w:r>
+      <w:r>
+        <w:rPr>
+          <w:color w:val="000000" w:themeColor="text1"/>
+          <w:sz w:val="24"/>
+          <w:szCs w:val="24"/>
+        </w:rPr>
+        <w:t xml:space="preserve"> la</w:t>
+      </w:r>
+      <w:r>
+        <w:rPr>
+          <w:color w:val="000000" w:themeColor="text1"/>
+          <w:sz w:val="24"/>
+          <w:szCs w:val="24"/>
+        </w:rPr>
+        <w:t xml:space="preserve"> structuration difficile car les « </w:t>
+      </w:r>
+      <w:proofErr w:type="spellStart"/>
+      <w:r>
+        <w:rPr>
+          <w:color w:val="000000" w:themeColor="text1"/>
+          <w:sz w:val="24"/>
+          <w:szCs w:val="24"/>
+        </w:rPr>
+        <w:t>struct</w:t>
+      </w:r>
+      <w:proofErr w:type="spellEnd"/>
+      <w:r>
+        <w:rPr>
+          <w:color w:val="000000" w:themeColor="text1"/>
+          <w:sz w:val="24"/>
+          <w:szCs w:val="24"/>
+        </w:rPr>
+        <w:t> » ne peuvent pas être gér</w:t>
+      </w:r>
+      <w:r>
+        <w:rPr>
+          <w:color w:val="000000" w:themeColor="text1"/>
+          <w:sz w:val="24"/>
+          <w:szCs w:val="24"/>
+        </w:rPr>
+        <w:t>és</w:t>
+      </w:r>
+      <w:r>
+        <w:rPr>
+          <w:color w:val="000000" w:themeColor="text1"/>
+          <w:sz w:val="24"/>
+          <w:szCs w:val="24"/>
+        </w:rPr>
+        <w:t xml:space="preserve"> exactement comme des objets.</w:t>
+      </w:r>
+    </w:p>
+    <w:p>
+      <w:pPr>
+        <w:rPr>
+          <w:color w:val="000000" w:themeColor="text1"/>
+          <w:sz w:val="24"/>
+          <w:szCs w:val="24"/>
+        </w:rPr>
+      </w:pPr>
+      <w:r>
+        <w:rPr>
+          <w:color w:val="000000" w:themeColor="text1"/>
+          <w:sz w:val="24"/>
+          <w:szCs w:val="24"/>
+        </w:rPr>
+        <w:t xml:space="preserve">Ce projet m’a donc permis </w:t>
+      </w:r>
+      <w:r>
+        <w:rPr>
+          <w:color w:val="000000" w:themeColor="text1"/>
+          <w:sz w:val="24"/>
+          <w:szCs w:val="24"/>
+        </w:rPr>
+        <w:t>de revoir le C de manière plus pouss</w:t>
+      </w:r>
+      <w:r>
+        <w:rPr>
+          <w:color w:val="000000" w:themeColor="text1"/>
+          <w:sz w:val="24"/>
+          <w:szCs w:val="24"/>
+        </w:rPr>
+        <w:t>é</w:t>
+      </w:r>
+      <w:r>
+        <w:rPr>
+          <w:color w:val="000000" w:themeColor="text1"/>
+          <w:sz w:val="24"/>
+          <w:szCs w:val="24"/>
+        </w:rPr>
+        <w:t xml:space="preserve"> avec une approche différente. Les différentes erreurs </w:t>
+      </w:r>
+      <w:r>
+        <w:rPr>
+          <w:color w:val="000000" w:themeColor="text1"/>
+          <w:sz w:val="24"/>
+          <w:szCs w:val="24"/>
+        </w:rPr>
+        <w:t>« </w:t>
+      </w:r>
+      <w:proofErr w:type="spellStart"/>
+      <w:r>
+        <w:rPr>
+          <w:color w:val="000000" w:themeColor="text1"/>
+          <w:sz w:val="24"/>
+          <w:szCs w:val="24"/>
+        </w:rPr>
+        <w:t>core</w:t>
+      </w:r>
+      <w:proofErr w:type="spellEnd"/>
+      <w:r>
+        <w:rPr>
+          <w:color w:val="000000" w:themeColor="text1"/>
+          <w:sz w:val="24"/>
+          <w:szCs w:val="24"/>
+        </w:rPr>
+        <w:t xml:space="preserve"> </w:t>
+      </w:r>
+      <w:proofErr w:type="spellStart"/>
+      <w:r>
+        <w:rPr>
+          <w:color w:val="000000" w:themeColor="text1"/>
+          <w:sz w:val="24"/>
+          <w:szCs w:val="24"/>
+        </w:rPr>
+        <w:t>dumped</w:t>
+      </w:r>
+      <w:proofErr w:type="spellEnd"/>
+      <w:r>
+        <w:rPr>
+          <w:color w:val="000000" w:themeColor="text1"/>
+          <w:sz w:val="24"/>
+          <w:szCs w:val="24"/>
+        </w:rPr>
+        <w:t> »</w:t>
+      </w:r>
+      <w:r>
+        <w:rPr>
+          <w:color w:val="000000" w:themeColor="text1"/>
+          <w:sz w:val="24"/>
+          <w:szCs w:val="24"/>
+        </w:rPr>
+        <w:t xml:space="preserve"> m’ont permis de comprendre plus en détail la gestion de mémoire afin de réussir à me représenter les pointeurs.</w:t>
+      </w:r>
+    </w:p>
+    <w:p>
+      <w:pPr>
+        <w:rPr>
+          <w:color w:val="000000" w:themeColor="text1"/>
+          <w:sz w:val="24"/>
+          <w:szCs w:val="24"/>
+        </w:rPr>
+      </w:pPr>
+      <w:r>
+        <w:rPr>
+          <w:color w:val="000000" w:themeColor="text1"/>
+          <w:sz w:val="24"/>
+          <w:szCs w:val="24"/>
+        </w:rPr>
+        <w:t>Au niveau de Lex, les td ont déjà suffi</w:t>
+      </w:r>
+      <w:r>
+        <w:rPr>
+          <w:color w:val="000000" w:themeColor="text1"/>
+          <w:sz w:val="24"/>
+          <w:szCs w:val="24"/>
+        </w:rPr>
+        <w:t>s</w:t>
+      </w:r>
+      <w:r>
+        <w:rPr>
+          <w:color w:val="000000" w:themeColor="text1"/>
+          <w:sz w:val="24"/>
+          <w:szCs w:val="24"/>
+        </w:rPr>
+        <w:t xml:space="preserve"> à comprendre le fonctionnement avec la détection de paterne pour les convertir en TOKEN pour </w:t>
+      </w:r>
+      <w:proofErr w:type="spellStart"/>
+      <w:r>
+        <w:rPr>
+          <w:color w:val="000000" w:themeColor="text1"/>
+          <w:sz w:val="24"/>
+          <w:szCs w:val="24"/>
+        </w:rPr>
+        <w:t>yacc</w:t>
+      </w:r>
+      <w:proofErr w:type="spellEnd"/>
+      <w:r>
+        <w:rPr>
+          <w:color w:val="000000" w:themeColor="text1"/>
+          <w:sz w:val="24"/>
+          <w:szCs w:val="24"/>
+        </w:rPr>
+        <w:t xml:space="preserve"> (ou autre).</w:t>
+      </w:r>
+    </w:p>
+    <w:p>
+      <w:pPr>
+        <w:rPr>
+          <w:color w:val="000000" w:themeColor="text1"/>
+          <w:sz w:val="24"/>
+          <w:szCs w:val="24"/>
+        </w:rPr>
+      </w:pPr>
+      <w:r>
+        <w:rPr>
+          <w:color w:val="000000" w:themeColor="text1"/>
+          <w:sz w:val="24"/>
+          <w:szCs w:val="24"/>
+        </w:rPr>
+        <w:t xml:space="preserve">Au niveau de </w:t>
+      </w:r>
+      <w:proofErr w:type="spellStart"/>
+      <w:r>
+        <w:rPr>
+          <w:color w:val="000000" w:themeColor="text1"/>
+          <w:sz w:val="24"/>
+          <w:szCs w:val="24"/>
+        </w:rPr>
+        <w:t>Yacc</w:t>
+      </w:r>
+      <w:proofErr w:type="spellEnd"/>
+      <w:r>
+        <w:rPr>
+          <w:color w:val="000000" w:themeColor="text1"/>
+          <w:sz w:val="24"/>
+          <w:szCs w:val="24"/>
+        </w:rPr>
+        <w:t>, cela m</w:t>
+      </w:r>
+      <w:r>
+        <w:rPr>
+          <w:color w:val="000000" w:themeColor="text1"/>
+          <w:sz w:val="24"/>
+          <w:szCs w:val="24"/>
+        </w:rPr>
+        <w:t>’</w:t>
+      </w:r>
+      <w:r>
+        <w:rPr>
+          <w:color w:val="000000" w:themeColor="text1"/>
+          <w:sz w:val="24"/>
+          <w:szCs w:val="24"/>
+        </w:rPr>
+        <w:t xml:space="preserve">as fait comprendre pas mal de notion vue en cours avec la construction de l’arbre ascendant ou l’on a dû effectuer différentes actions au niveau de la table des symbole (notre stack de table de symbole) ou encore la traduction du code en backend qui demande de bien comprendre l’arbre </w:t>
+      </w:r>
+      <w:r>
+        <w:rPr>
+          <w:color w:val="000000" w:themeColor="text1"/>
+          <w:sz w:val="24"/>
+          <w:szCs w:val="24"/>
+        </w:rPr>
+        <w:t xml:space="preserve">généré par </w:t>
+      </w:r>
+      <w:proofErr w:type="spellStart"/>
+      <w:r>
+        <w:rPr>
+          <w:color w:val="000000" w:themeColor="text1"/>
+          <w:sz w:val="24"/>
+          <w:szCs w:val="24"/>
+        </w:rPr>
+        <w:t>yacc</w:t>
+      </w:r>
+      <w:proofErr w:type="spellEnd"/>
+      <w:r>
+        <w:rPr>
+          <w:color w:val="000000" w:themeColor="text1"/>
+          <w:sz w:val="24"/>
+          <w:szCs w:val="24"/>
+        </w:rPr>
+        <w:t xml:space="preserve"> et de rajouter des éléments a celui-ci.</w:t>
       </w:r>
       <w:bookmarkStart w:id="0" w:name="_GoBack"/>
       <w:bookmarkEnd w:id="0"/>
@@ -3249,6 +3747,7 @@
     <w:lsdException w:name="HTML Sample" w:semiHidden="1" w:unhideWhenUsed="1"/>
     <w:lsdException w:name="HTML Typewriter" w:semiHidden="1" w:unhideWhenUsed="1"/>
     <w:lsdException w:name="HTML Variable" w:semiHidden="1" w:unhideWhenUsed="1"/>
+    <w:lsdException w:name="Normal Table" w:semiHidden="1" w:unhideWhenUsed="1"/>
     <w:lsdException w:name="annotation subject" w:semiHidden="1" w:unhideWhenUsed="1"/>
     <w:lsdException w:name="No List" w:semiHidden="1" w:unhideWhenUsed="1"/>
     <w:lsdException w:name="Outline List 1" w:semiHidden="1" w:unhideWhenUsed="1"/>
@@ -3294,9 +3793,11 @@
     <w:lsdException w:name="Table Subtle 1" w:semiHidden="1" w:unhideWhenUsed="1"/>
     <w:lsdException w:name="Table Subtle 2" w:semiHidden="1" w:unhideWhenUsed="1"/>
     <w:lsdException w:name="Table Web 1" w:semiHidden="1" w:unhideWhenUsed="1"/>
+    <w:lsdException w:name="Table Web 2" w:semiHidden="1" w:unhideWhenUsed="1"/>
     <w:lsdException w:name="Table Web 3" w:semiHidden="1" w:unhideWhenUsed="1"/>
     <w:lsdException w:name="Balloon Text" w:semiHidden="1" w:unhideWhenUsed="1"/>
     <w:lsdException w:name="Table Grid" w:uiPriority="39"/>
+    <w:lsdException w:name="Table Theme" w:semiHidden="1" w:unhideWhenUsed="1"/>
     <w:lsdException w:name="Placeholder Text" w:semiHidden="1"/>
     <w:lsdException w:name="No Spacing" w:uiPriority="1" w:qFormat="1"/>
     <w:lsdException w:name="Light Shading" w:uiPriority="60"/>

</xml_diff>